<commit_message>
tests fixes, added more test item
</commit_message>
<xml_diff>
--- a/DocumentPreparer/bin/Debug/template.docx
+++ b/DocumentPreparer/bin/Debug/template.docx
@@ -5139,6 +5139,37 @@
       </w:tr>
     </w:tbl>
     <w:p/>
+    <w:p>
+      <w:pPr>
+        <w:pStyle w:val="a"/>
+      </w:pPr>
+      <w:r>
+        <w:rPr/>
+        <w:t>%</w:t>
+      </w:r>
+      <w:proofErr w:type="spellStart"/>
+      <w:r>
+        <w:rPr>
+          <w:rFonts w:ascii="Times New Roman" w:hAnsi="Times New Roman" w:eastAsia="Times New Roman" w:cs="Times New Roman"/>
+          <w:noProof w:val="0"/>
+          <w:sz w:val="24"/>
+          <w:szCs w:val="24"/>
+          <w:lang w:val="ru-RU"/>
+        </w:rPr>
+        <w:t>EstablishedEnterprise</w:t>
+      </w:r>
+      <w:proofErr w:type="spellEnd"/>
+      <w:r>
+        <w:rPr>
+          <w:rFonts w:ascii="Times New Roman" w:hAnsi="Times New Roman" w:eastAsia="Times New Roman" w:cs="Times New Roman"/>
+          <w:noProof w:val="0"/>
+          <w:sz w:val="24"/>
+          <w:szCs w:val="24"/>
+          <w:lang w:val="ru-RU"/>
+        </w:rPr>
+        <w:t>%</w:t>
+      </w:r>
+    </w:p>
     <w:tbl>
       <w:tblPr>
         <w:tblW w:w="5021" w:type="pct"/>
@@ -5173,6 +5204,7 @@
               <w:right w:val="single" w:color="auto" w:sz="4" w:space="0"/>
             </w:tcBorders>
             <w:shd w:val="clear" w:color="auto" w:fill="CCCCCC"/>
+            <w:tcMar/>
           </w:tcPr>
           <w:p>
             <w:pPr>
@@ -5201,6 +5233,7 @@
               <w:right w:val="nil"/>
             </w:tcBorders>
             <w:shd w:val="clear" w:color="auto" w:fill="auto"/>
+            <w:tcMar/>
           </w:tcPr>
           <w:p>
             <w:pPr>
@@ -5220,6 +5253,7 @@
               <w:bottom w:val="single" w:color="auto" w:sz="4" w:space="0"/>
             </w:tcBorders>
             <w:shd w:val="clear" w:color="auto" w:fill="E6E6E6"/>
+            <w:tcMar/>
             <w:vAlign w:val="center"/>
           </w:tcPr>
           <w:p>
@@ -5246,6 +5280,7 @@
               <w:bottom w:val="single" w:color="auto" w:sz="4" w:space="0"/>
             </w:tcBorders>
             <w:shd w:val="clear" w:color="auto" w:fill="E6E6E6"/>
+            <w:tcMar/>
             <w:vAlign w:val="center"/>
           </w:tcPr>
           <w:p>
@@ -5271,6 +5306,7 @@
               <w:bottom w:val="single" w:color="auto" w:sz="4" w:space="0"/>
             </w:tcBorders>
             <w:shd w:val="clear" w:color="auto" w:fill="E6E6E6"/>
+            <w:tcMar/>
             <w:vAlign w:val="center"/>
           </w:tcPr>
           <w:p>
@@ -5300,13 +5336,69 @@
             <w:tcBorders>
               <w:bottom w:val="single" w:color="auto" w:sz="4" w:space="0"/>
             </w:tcBorders>
-            <w:shd w:val="clear" w:color="auto" w:fill="F2F2F2"/>
+            <w:shd w:val="clear" w:color="auto" w:fill="F2F2F2" w:themeFill="background1" w:themeFillShade="F2"/>
+            <w:tcMar/>
           </w:tcPr>
           <w:p>
             <w:pPr>
               <w:keepNext/>
               <w:jc w:val="center"/>
-            </w:pPr>
+              <w:rPr>
+                <w:rFonts w:ascii="Times New Roman" w:hAnsi="Times New Roman" w:eastAsia="Times New Roman" w:cs="Times New Roman"/>
+                <w:noProof w:val="0"/>
+                <w:sz w:val="24"/>
+                <w:szCs w:val="24"/>
+                <w:lang w:val="ru-RU"/>
+              </w:rPr>
+            </w:pPr>
+            <w:r>
+              <w:rPr/>
+              <w:t>%</w:t>
+            </w:r>
+            <w:proofErr w:type="spellStart"/>
+            <w:r>
+              <w:rPr>
+                <w:rFonts w:ascii="Times New Roman" w:hAnsi="Times New Roman" w:eastAsia="Times New Roman" w:cs="Times New Roman"/>
+                <w:noProof w:val="0"/>
+                <w:sz w:val="24"/>
+                <w:szCs w:val="24"/>
+                <w:lang w:val="ru-RU"/>
+              </w:rPr>
+              <w:t>EstablishedEnterprise</w:t>
+            </w:r>
+            <w:proofErr w:type="spellEnd"/>
+            <w:r>
+              <w:rPr>
+                <w:rFonts w:ascii="Times New Roman" w:hAnsi="Times New Roman" w:eastAsia="Times New Roman" w:cs="Times New Roman"/>
+                <w:noProof w:val="0"/>
+                <w:sz w:val="24"/>
+                <w:szCs w:val="24"/>
+                <w:lang w:val="ru-RU"/>
+              </w:rPr>
+              <w:t>[0].</w:t>
+            </w:r>
+            <w:proofErr w:type="spellStart"/>
+            <w:r>
+              <w:rPr>
+                <w:rFonts w:ascii="Times New Roman" w:hAnsi="Times New Roman" w:eastAsia="Times New Roman" w:cs="Times New Roman"/>
+                <w:noProof w:val="0"/>
+                <w:sz w:val="24"/>
+                <w:szCs w:val="24"/>
+                <w:lang w:val="ru-RU"/>
+              </w:rPr>
+              <w:t>Share</w:t>
+            </w:r>
+            <w:proofErr w:type="spellEnd"/>
+            <w:r>
+              <w:rPr>
+                <w:rFonts w:ascii="Times New Roman" w:hAnsi="Times New Roman" w:eastAsia="Times New Roman" w:cs="Times New Roman"/>
+                <w:noProof w:val="0"/>
+                <w:sz w:val="24"/>
+                <w:szCs w:val="24"/>
+                <w:lang w:val="ru-RU"/>
+              </w:rPr>
+              <w:t>%</w:t>
+            </w:r>
           </w:p>
         </w:tc>
         <w:tc>
@@ -5316,15 +5408,201 @@
             <w:tcBorders>
               <w:bottom w:val="single" w:color="auto" w:sz="4" w:space="0"/>
             </w:tcBorders>
-            <w:shd w:val="clear" w:color="auto" w:fill="F2F2F2"/>
+            <w:shd w:val="clear" w:color="auto" w:fill="F2F2F2" w:themeFill="background1" w:themeFillShade="F2"/>
+            <w:tcMar/>
           </w:tcPr>
           <w:p>
             <w:pPr>
               <w:keepNext/>
-              <w:rPr>
-                <w:color w:val="0000FF"/>
-              </w:rPr>
-            </w:pPr>
+              <w:jc w:val="center"/>
+              <w:rPr>
+                <w:rFonts w:ascii="Times New Roman" w:hAnsi="Times New Roman" w:eastAsia="Times New Roman" w:cs="Times New Roman"/>
+                <w:noProof w:val="0"/>
+                <w:sz w:val="24"/>
+                <w:szCs w:val="24"/>
+                <w:lang w:val="ru-RU"/>
+              </w:rPr>
+            </w:pPr>
+            <w:r>
+              <w:rPr/>
+              <w:t>%</w:t>
+            </w:r>
+            <w:proofErr w:type="spellStart"/>
+            <w:r>
+              <w:rPr>
+                <w:rFonts w:ascii="Times New Roman" w:hAnsi="Times New Roman" w:eastAsia="Times New Roman" w:cs="Times New Roman"/>
+                <w:noProof w:val="0"/>
+                <w:sz w:val="24"/>
+                <w:szCs w:val="24"/>
+                <w:lang w:val="ru-RU"/>
+              </w:rPr>
+              <w:t>EstablishedEnterprise</w:t>
+            </w:r>
+            <w:proofErr w:type="spellEnd"/>
+            <w:r>
+              <w:rPr>
+                <w:rFonts w:ascii="Times New Roman" w:hAnsi="Times New Roman" w:eastAsia="Times New Roman" w:cs="Times New Roman"/>
+                <w:noProof w:val="0"/>
+                <w:sz w:val="24"/>
+                <w:szCs w:val="24"/>
+                <w:lang w:val="ru-RU"/>
+              </w:rPr>
+              <w:t>[0].</w:t>
+            </w:r>
+            <w:proofErr w:type="spellStart"/>
+            <w:r>
+              <w:rPr>
+                <w:rFonts w:ascii="Times New Roman" w:hAnsi="Times New Roman" w:eastAsia="Times New Roman" w:cs="Times New Roman"/>
+                <w:noProof w:val="0"/>
+                <w:sz w:val="24"/>
+                <w:szCs w:val="24"/>
+                <w:lang w:val="ru-RU"/>
+              </w:rPr>
+              <w:t>Nam</w:t>
+            </w:r>
+            <w:r>
+              <w:rPr>
+                <w:rFonts w:ascii="Times New Roman" w:hAnsi="Times New Roman" w:eastAsia="Times New Roman" w:cs="Times New Roman"/>
+                <w:noProof w:val="0"/>
+                <w:sz w:val="24"/>
+                <w:szCs w:val="24"/>
+                <w:lang w:val="ru-RU"/>
+              </w:rPr>
+              <w:t>e</w:t>
+            </w:r>
+            <w:proofErr w:type="spellEnd"/>
+            <w:r>
+              <w:rPr>
+                <w:rFonts w:ascii="Times New Roman" w:hAnsi="Times New Roman" w:eastAsia="Times New Roman" w:cs="Times New Roman"/>
+                <w:noProof w:val="0"/>
+                <w:sz w:val="24"/>
+                <w:szCs w:val="24"/>
+                <w:lang w:val="ru-RU"/>
+              </w:rPr>
+              <w:t>%</w:t>
+            </w:r>
+            <w:r>
+              <w:rPr>
+                <w:rFonts w:ascii="Times New Roman" w:hAnsi="Times New Roman" w:eastAsia="Times New Roman" w:cs="Times New Roman"/>
+                <w:noProof w:val="0"/>
+                <w:sz w:val="24"/>
+                <w:szCs w:val="24"/>
+                <w:lang w:val="ru-RU"/>
+              </w:rPr>
+              <w:t xml:space="preserve"> (</w:t>
+            </w:r>
+            <w:r>
+              <w:rPr/>
+              <w:t>%</w:t>
+            </w:r>
+            <w:proofErr w:type="spellStart"/>
+            <w:r>
+              <w:rPr>
+                <w:rFonts w:ascii="Times New Roman" w:hAnsi="Times New Roman" w:eastAsia="Times New Roman" w:cs="Times New Roman"/>
+                <w:noProof w:val="0"/>
+                <w:sz w:val="24"/>
+                <w:szCs w:val="24"/>
+                <w:lang w:val="ru-RU"/>
+              </w:rPr>
+              <w:t>EstablishedEnterprise</w:t>
+            </w:r>
+            <w:proofErr w:type="spellEnd"/>
+            <w:r>
+              <w:rPr>
+                <w:rFonts w:ascii="Times New Roman" w:hAnsi="Times New Roman" w:eastAsia="Times New Roman" w:cs="Times New Roman"/>
+                <w:noProof w:val="0"/>
+                <w:sz w:val="24"/>
+                <w:szCs w:val="24"/>
+                <w:lang w:val="ru-RU"/>
+              </w:rPr>
+              <w:t>[0].</w:t>
+            </w:r>
+            <w:r>
+              <w:rPr>
+                <w:rFonts w:ascii="Times New Roman" w:hAnsi="Times New Roman" w:eastAsia="Times New Roman" w:cs="Times New Roman"/>
+                <w:noProof w:val="0"/>
+                <w:sz w:val="24"/>
+                <w:szCs w:val="24"/>
+                <w:lang w:val="ru-RU"/>
+              </w:rPr>
+              <w:t>INN</w:t>
+            </w:r>
+            <w:r>
+              <w:rPr>
+                <w:rFonts w:ascii="Times New Roman" w:hAnsi="Times New Roman" w:eastAsia="Times New Roman" w:cs="Times New Roman"/>
+                <w:noProof w:val="0"/>
+                <w:sz w:val="24"/>
+                <w:szCs w:val="24"/>
+                <w:lang w:val="ru-RU"/>
+              </w:rPr>
+              <w:t>%</w:t>
+            </w:r>
+            <w:r>
+              <w:rPr>
+                <w:rFonts w:ascii="Times New Roman" w:hAnsi="Times New Roman" w:eastAsia="Times New Roman" w:cs="Times New Roman"/>
+                <w:noProof w:val="0"/>
+                <w:sz w:val="24"/>
+                <w:szCs w:val="24"/>
+                <w:lang w:val="ru-RU"/>
+              </w:rPr>
+              <w:t xml:space="preserve">, </w:t>
+            </w:r>
+            <w:r>
+              <w:rPr/>
+              <w:t>%</w:t>
+            </w:r>
+            <w:proofErr w:type="spellStart"/>
+            <w:r>
+              <w:rPr>
+                <w:rFonts w:ascii="Times New Roman" w:hAnsi="Times New Roman" w:eastAsia="Times New Roman" w:cs="Times New Roman"/>
+                <w:noProof w:val="0"/>
+                <w:sz w:val="24"/>
+                <w:szCs w:val="24"/>
+                <w:lang w:val="ru-RU"/>
+              </w:rPr>
+              <w:t>EstablishedEnterprise</w:t>
+            </w:r>
+            <w:proofErr w:type="spellEnd"/>
+            <w:r>
+              <w:rPr>
+                <w:rFonts w:ascii="Times New Roman" w:hAnsi="Times New Roman" w:eastAsia="Times New Roman" w:cs="Times New Roman"/>
+                <w:noProof w:val="0"/>
+                <w:sz w:val="24"/>
+                <w:szCs w:val="24"/>
+                <w:lang w:val="ru-RU"/>
+              </w:rPr>
+              <w:t>[0].</w:t>
+            </w:r>
+            <w:r>
+              <w:rPr>
+                <w:rFonts w:ascii="Times New Roman" w:hAnsi="Times New Roman" w:eastAsia="Times New Roman" w:cs="Times New Roman"/>
+                <w:noProof w:val="0"/>
+                <w:sz w:val="24"/>
+                <w:szCs w:val="24"/>
+                <w:lang w:val="ru-RU"/>
+              </w:rPr>
+              <w:t>OGRN</w:t>
+            </w:r>
+            <w:r>
+              <w:rPr>
+                <w:rFonts w:ascii="Times New Roman" w:hAnsi="Times New Roman" w:eastAsia="Times New Roman" w:cs="Times New Roman"/>
+                <w:noProof w:val="0"/>
+                <w:sz w:val="24"/>
+                <w:szCs w:val="24"/>
+                <w:lang w:val="ru-RU"/>
+              </w:rPr>
+              <w:t>%</w:t>
+            </w:r>
+            <w:r>
+              <w:rPr>
+                <w:rFonts w:ascii="Times New Roman" w:hAnsi="Times New Roman" w:eastAsia="Times New Roman" w:cs="Times New Roman"/>
+                <w:noProof w:val="0"/>
+                <w:sz w:val="24"/>
+                <w:szCs w:val="24"/>
+                <w:lang w:val="ru-RU"/>
+              </w:rPr>
+              <w:t>)</w:t>
+            </w:r>
           </w:p>
         </w:tc>
         <w:tc>
@@ -5333,7 +5611,8 @@
             <w:tcBorders>
               <w:bottom w:val="single" w:color="auto" w:sz="4" w:space="0"/>
             </w:tcBorders>
-            <w:shd w:val="clear" w:color="auto" w:fill="F2F2F2"/>
+            <w:shd w:val="clear" w:color="auto" w:fill="F2F2F2" w:themeFill="background1" w:themeFillShade="F2"/>
+            <w:tcMar/>
           </w:tcPr>
           <w:p>
             <w:pPr>
@@ -5360,6 +5639,7 @@
               <w:right w:val="single" w:color="auto" w:sz="4" w:space="0"/>
             </w:tcBorders>
             <w:shd w:val="clear" w:color="auto" w:fill="auto"/>
+            <w:tcMar/>
           </w:tcPr>
           <w:p>
             <w:r>
@@ -5378,8 +5658,68 @@
               <w:right w:val="single" w:color="auto" w:sz="4" w:space="0"/>
             </w:tcBorders>
             <w:shd w:val="clear" w:color="auto" w:fill="auto"/>
-          </w:tcPr>
-          <w:p/>
+            <w:tcMar/>
+          </w:tcPr>
+          <w:p>
+            <w:pPr>
+              <w:jc w:val="left"/>
+              <w:rPr>
+                <w:rFonts w:ascii="Times New Roman" w:hAnsi="Times New Roman" w:eastAsia="Times New Roman" w:cs="Times New Roman"/>
+                <w:noProof w:val="0"/>
+                <w:sz w:val="24"/>
+                <w:szCs w:val="24"/>
+                <w:lang w:val="ru-RU"/>
+              </w:rPr>
+            </w:pPr>
+            <w:r>
+              <w:rPr/>
+              <w:t>%</w:t>
+            </w:r>
+            <w:proofErr w:type="spellStart"/>
+            <w:r>
+              <w:rPr>
+                <w:rFonts w:ascii="Times New Roman" w:hAnsi="Times New Roman" w:eastAsia="Times New Roman" w:cs="Times New Roman"/>
+                <w:noProof w:val="0"/>
+                <w:sz w:val="24"/>
+                <w:szCs w:val="24"/>
+                <w:lang w:val="ru-RU"/>
+              </w:rPr>
+              <w:t>EstablishedEnterprise</w:t>
+            </w:r>
+            <w:proofErr w:type="spellEnd"/>
+            <w:r>
+              <w:rPr>
+                <w:rFonts w:ascii="Times New Roman" w:hAnsi="Times New Roman" w:eastAsia="Times New Roman" w:cs="Times New Roman"/>
+                <w:noProof w:val="0"/>
+                <w:sz w:val="24"/>
+                <w:szCs w:val="24"/>
+                <w:lang w:val="ru-RU"/>
+              </w:rPr>
+              <w:t>[0].</w:t>
+            </w:r>
+            <w:proofErr w:type="spellStart"/>
+            <w:r>
+              <w:rPr>
+                <w:rFonts w:ascii="Times New Roman" w:hAnsi="Times New Roman" w:eastAsia="Times New Roman" w:cs="Times New Roman"/>
+                <w:noProof w:val="0"/>
+                <w:sz w:val="24"/>
+                <w:szCs w:val="24"/>
+                <w:lang w:val="ru-RU"/>
+              </w:rPr>
+              <w:t>Address</w:t>
+            </w:r>
+            <w:proofErr w:type="spellEnd"/>
+            <w:r>
+              <w:rPr>
+                <w:rFonts w:ascii="Times New Roman" w:hAnsi="Times New Roman" w:eastAsia="Times New Roman" w:cs="Times New Roman"/>
+                <w:noProof w:val="0"/>
+                <w:sz w:val="24"/>
+                <w:szCs w:val="24"/>
+                <w:lang w:val="ru-RU"/>
+              </w:rPr>
+              <w:t>%</w:t>
+            </w:r>
+          </w:p>
         </w:tc>
       </w:tr>
       <w:tr>
@@ -5397,6 +5737,7 @@
               <w:right w:val="single" w:color="auto" w:sz="4" w:space="0"/>
             </w:tcBorders>
             <w:shd w:val="clear" w:color="auto" w:fill="auto"/>
+            <w:tcMar/>
           </w:tcPr>
           <w:p>
             <w:r>
@@ -5415,6 +5756,7 @@
               <w:right w:val="single" w:color="auto" w:sz="4" w:space="0"/>
             </w:tcBorders>
             <w:shd w:val="clear" w:color="auto" w:fill="auto"/>
+            <w:tcMar/>
           </w:tcPr>
           <w:p/>
         </w:tc>
@@ -5434,6 +5776,7 @@
               <w:right w:val="single" w:color="auto" w:sz="4" w:space="0"/>
             </w:tcBorders>
             <w:shd w:val="clear" w:color="auto" w:fill="auto"/>
+            <w:tcMar/>
           </w:tcPr>
           <w:p>
             <w:r>
@@ -5452,6 +5795,7 @@
               <w:right w:val="single" w:color="auto" w:sz="4" w:space="0"/>
             </w:tcBorders>
             <w:shd w:val="clear" w:color="auto" w:fill="auto"/>
+            <w:tcMar/>
           </w:tcPr>
           <w:p/>
         </w:tc>
@@ -5471,6 +5815,7 @@
               <w:right w:val="single" w:color="auto" w:sz="4" w:space="0"/>
             </w:tcBorders>
             <w:shd w:val="clear" w:color="auto" w:fill="auto"/>
+            <w:tcMar/>
           </w:tcPr>
           <w:p>
             <w:r>
@@ -5488,6 +5833,7 @@
               <w:right w:val="single" w:color="auto" w:sz="4" w:space="0"/>
             </w:tcBorders>
             <w:shd w:val="clear" w:color="auto" w:fill="auto"/>
+            <w:tcMar/>
           </w:tcPr>
           <w:p/>
         </w:tc>
@@ -5502,6 +5848,7 @@
               <w:right w:val="single" w:color="auto" w:sz="4" w:space="0"/>
             </w:tcBorders>
             <w:shd w:val="clear" w:color="auto" w:fill="auto"/>
+            <w:tcMar/>
           </w:tcPr>
           <w:p>
             <w:r>
@@ -5520,6 +5867,7 @@
               <w:right w:val="single" w:color="auto" w:sz="4" w:space="0"/>
             </w:tcBorders>
             <w:shd w:val="clear" w:color="auto" w:fill="auto"/>
+            <w:tcMar/>
           </w:tcPr>
           <w:p/>
         </w:tc>
@@ -5539,6 +5887,7 @@
               <w:right w:val="single" w:color="auto" w:sz="4" w:space="0"/>
             </w:tcBorders>
             <w:shd w:val="clear" w:color="auto" w:fill="auto"/>
+            <w:tcMar/>
           </w:tcPr>
           <w:p>
             <w:r>
@@ -5557,6 +5906,7 @@
               <w:right w:val="single" w:color="auto" w:sz="4" w:space="0"/>
             </w:tcBorders>
             <w:shd w:val="clear" w:color="auto" w:fill="auto"/>
+            <w:tcMar/>
           </w:tcPr>
           <w:p/>
         </w:tc>
@@ -5576,6 +5926,7 @@
               <w:right w:val="single" w:color="auto" w:sz="4" w:space="0"/>
             </w:tcBorders>
             <w:shd w:val="clear" w:color="auto" w:fill="auto"/>
+            <w:tcMar/>
           </w:tcPr>
           <w:p>
             <w:r>
@@ -5594,6 +5945,7 @@
               <w:right w:val="single" w:color="auto" w:sz="4" w:space="0"/>
             </w:tcBorders>
             <w:shd w:val="clear" w:color="auto" w:fill="auto"/>
+            <w:tcMar/>
           </w:tcPr>
           <w:p/>
         </w:tc>
@@ -5613,6 +5965,7 @@
               <w:right w:val="single" w:color="auto" w:sz="4" w:space="0"/>
             </w:tcBorders>
             <w:shd w:val="clear" w:color="auto" w:fill="auto"/>
+            <w:tcMar/>
           </w:tcPr>
           <w:p>
             <w:r>
@@ -5631,6 +5984,7 @@
               <w:right w:val="single" w:color="auto" w:sz="4" w:space="0"/>
             </w:tcBorders>
             <w:shd w:val="clear" w:color="auto" w:fill="auto"/>
+            <w:tcMar/>
           </w:tcPr>
           <w:p/>
         </w:tc>
@@ -5650,6 +6004,7 @@
               <w:right w:val="single" w:color="auto" w:sz="4" w:space="0"/>
             </w:tcBorders>
             <w:shd w:val="clear" w:color="auto" w:fill="auto"/>
+            <w:tcMar/>
           </w:tcPr>
           <w:p>
             <w:r>
@@ -5668,6 +6023,7 @@
               <w:right w:val="single" w:color="auto" w:sz="4" w:space="0"/>
             </w:tcBorders>
             <w:shd w:val="clear" w:color="auto" w:fill="auto"/>
+            <w:tcMar/>
           </w:tcPr>
           <w:p>
             <w:pPr>
@@ -5693,6 +6049,7 @@
               <w:right w:val="single" w:color="auto" w:sz="4" w:space="0"/>
             </w:tcBorders>
             <w:shd w:val="clear" w:color="auto" w:fill="auto"/>
+            <w:tcMar/>
           </w:tcPr>
           <w:p>
             <w:r>
@@ -5712,6 +6069,7 @@
               <w:right w:val="single" w:color="auto" w:sz="4" w:space="0"/>
             </w:tcBorders>
             <w:shd w:val="clear" w:color="auto" w:fill="auto"/>
+            <w:tcMar/>
           </w:tcPr>
           <w:p/>
         </w:tc>
@@ -5731,6 +6089,7 @@
               <w:right w:val="single" w:color="auto" w:sz="4" w:space="0"/>
             </w:tcBorders>
             <w:shd w:val="clear" w:color="auto" w:fill="auto"/>
+            <w:tcMar/>
           </w:tcPr>
           <w:p>
             <w:r>
@@ -5749,6 +6108,7 @@
               <w:right w:val="single" w:color="auto" w:sz="4" w:space="0"/>
             </w:tcBorders>
             <w:shd w:val="clear" w:color="auto" w:fill="auto"/>
+            <w:tcMar/>
           </w:tcPr>
           <w:p/>
         </w:tc>
@@ -5768,6 +6128,7 @@
               <w:right w:val="single" w:color="auto" w:sz="4" w:space="0"/>
             </w:tcBorders>
             <w:shd w:val="clear" w:color="auto" w:fill="auto"/>
+            <w:tcMar/>
           </w:tcPr>
           <w:p>
             <w:r>
@@ -5786,6 +6147,7 @@
               <w:right w:val="single" w:color="auto" w:sz="4" w:space="0"/>
             </w:tcBorders>
             <w:shd w:val="clear" w:color="auto" w:fill="auto"/>
+            <w:tcMar/>
           </w:tcPr>
           <w:p/>
         </w:tc>

</xml_diff>